<commit_message>
added section 2 answers
</commit_message>
<xml_diff>
--- a/gitanswers.docx
+++ b/gitanswers.docx
@@ -526,6 +526,347 @@
     <w:p/>
     <w:p/>
     <w:p/>
+    <w:p/>
+    <w:p/>
+    <w:p/>
+    <w:p/>
+    <w:p/>
+    <w:p/>
+    <w:p/>
+    <w:p/>
+    <w:p/>
+    <w:p/>
+    <w:p/>
+    <w:p/>
+    <w:p/>
+    <w:p/>
+    <w:p/>
+    <w:p/>
+    <w:p/>
+    <w:p/>
+    <w:p/>
+    <w:p/>
+    <w:p/>
+    <w:p/>
+    <w:p/>
+    <w:p/>
+    <w:p/>
+    <w:p>
+      <w:pPr>
+        <w:jc w:val="center"/>
+        <w:rPr>
+          <w:b/>
+        </w:rPr>
+      </w:pPr>
+      <w:r>
+        <w:rPr>
+          <w:b/>
+        </w:rPr>
+        <w:lastRenderedPageBreak/>
+        <w:t>GIT Branching</w:t>
+      </w:r>
+    </w:p>
+    <w:p>
+      <w:pPr>
+        <w:rPr>
+          <w:u w:val="single"/>
+        </w:rPr>
+      </w:pPr>
+      <w:r>
+        <w:rPr>
+          <w:u w:val="single"/>
+        </w:rPr>
+        <w:t>SECTION-1 (HTML assignments) - Steps to follow:</w:t>
+      </w:r>
+    </w:p>
+    <w:p>
+      <w:r>
+        <w:t xml:space="preserve"> 21. First take a backup of your assignments &amp; projects. This is required because due to incorrect GIT operation you may lose your files. </w:t>
+      </w:r>
+    </w:p>
+    <w:p>
+      <w:r>
+        <w:t xml:space="preserve">22. Create an empty directory ‘Assignments’ &amp; </w:t>
+      </w:r>
+      <w:proofErr w:type="spellStart"/>
+      <w:r>
+        <w:t>cd</w:t>
+      </w:r>
+      <w:proofErr w:type="spellEnd"/>
+      <w:r>
+        <w:t xml:space="preserve"> to ‘Assignments’. </w:t>
+      </w:r>
+    </w:p>
+    <w:p>
+      <w:r>
+        <w:t>23. Create a file README.txt inside ‘Assignments’ &amp; write few lines about the contents of ‘Assignments’ folder.</w:t>
+      </w:r>
+    </w:p>
+    <w:p>
+      <w:r>
+        <w:t xml:space="preserve"> 24. Commit README.txt file. </w:t>
+      </w:r>
+    </w:p>
+    <w:p>
+      <w:r>
+        <w:t xml:space="preserve">25. Now create a new branch ‘html-assignments’. </w:t>
+      </w:r>
+    </w:p>
+    <w:p>
+      <w:r>
+        <w:t xml:space="preserve">26. Switch to ‘html-assignments’ branch. </w:t>
+      </w:r>
+    </w:p>
+    <w:p>
+      <w:r>
+        <w:t xml:space="preserve">27. Copy all HTML assignments inside ‘Assignments’ folder. </w:t>
+      </w:r>
+    </w:p>
+    <w:p>
+      <w:r>
+        <w:t>28. Commit HTML assignments into ‘html-assignments’ branch</w:t>
+      </w:r>
+    </w:p>
+    <w:p>
+      <w:pPr>
+        <w:rPr>
+          <w:b/>
+        </w:rPr>
+      </w:pPr>
+      <w:r>
+        <w:rPr>
+          <w:b/>
+        </w:rPr>
+        <w:t>Answer 21-28-</w:t>
+      </w:r>
+    </w:p>
+    <w:p>
+      <w:r>
+        <w:rPr>
+          <w:noProof/>
+          <w:lang w:val="en-US"/>
+        </w:rPr>
+        <w:drawing>
+          <wp:inline distT="0" distB="0" distL="0" distR="0">
+            <wp:extent cx="6637868" cy="3733800"/>
+            <wp:effectExtent l="19050" t="0" r="0" b="0"/>
+            <wp:docPr id="7" name="Picture 1" descr="C:\Users\User\OneDrive\Pictures\Screenshots\Screenshot (131).png"/>
+            <wp:cNvGraphicFramePr>
+              <a:graphicFrameLocks xmlns:a="http://schemas.openxmlformats.org/drawingml/2006/main" noChangeAspect="1"/>
+            </wp:cNvGraphicFramePr>
+            <a:graphic xmlns:a="http://schemas.openxmlformats.org/drawingml/2006/main">
+              <a:graphicData uri="http://schemas.openxmlformats.org/drawingml/2006/picture">
+                <pic:pic xmlns:pic="http://schemas.openxmlformats.org/drawingml/2006/picture">
+                  <pic:nvPicPr>
+                    <pic:cNvPr id="0" name="Picture 1" descr="C:\Users\User\OneDrive\Pictures\Screenshots\Screenshot (131).png"/>
+                    <pic:cNvPicPr>
+                      <a:picLocks noChangeAspect="1" noChangeArrowheads="1"/>
+                    </pic:cNvPicPr>
+                  </pic:nvPicPr>
+                  <pic:blipFill>
+                    <a:blip r:embed="rId10" cstate="print"/>
+                    <a:srcRect/>
+                    <a:stretch>
+                      <a:fillRect/>
+                    </a:stretch>
+                  </pic:blipFill>
+                  <pic:spPr bwMode="auto">
+                    <a:xfrm>
+                      <a:off x="0" y="0"/>
+                      <a:ext cx="6639338" cy="3734627"/>
+                    </a:xfrm>
+                    <a:prstGeom prst="rect">
+                      <a:avLst/>
+                    </a:prstGeom>
+                    <a:noFill/>
+                    <a:ln w="9525">
+                      <a:noFill/>
+                      <a:miter lim="800000"/>
+                      <a:headEnd/>
+                      <a:tailEnd/>
+                    </a:ln>
+                  </pic:spPr>
+                </pic:pic>
+              </a:graphicData>
+            </a:graphic>
+          </wp:inline>
+        </w:drawing>
+      </w:r>
+    </w:p>
+    <w:p/>
+    <w:p/>
+    <w:p>
+      <w:r>
+        <w:t xml:space="preserve">29. Make minor changes into few files belonging to ‘html-assignments’ branch. </w:t>
+      </w:r>
+    </w:p>
+    <w:p>
+      <w:r>
+        <w:t xml:space="preserve">30. Commit those changed files. </w:t>
+      </w:r>
+    </w:p>
+    <w:p>
+      <w:r>
+        <w:t xml:space="preserve">31. Switch to master branch. </w:t>
+      </w:r>
+    </w:p>
+    <w:p>
+      <w:r>
+        <w:lastRenderedPageBreak/>
+        <w:t xml:space="preserve">32. Make minor changes into README.txt file &amp; commit those changes into master. </w:t>
+      </w:r>
+    </w:p>
+    <w:p>
+      <w:r>
+        <w:t xml:space="preserve">33. Again switch to ‘html-assignments’ branch. </w:t>
+      </w:r>
+    </w:p>
+    <w:p>
+      <w:r>
+        <w:t xml:space="preserve">34. Make minor changes into few files belonging to ‘html-assignments’ branch. </w:t>
+      </w:r>
+    </w:p>
+    <w:p>
+      <w:r>
+        <w:t xml:space="preserve">35. Commit those changes. </w:t>
+      </w:r>
+    </w:p>
+    <w:p>
+      <w:r>
+        <w:t xml:space="preserve">36. Switch to master. </w:t>
+      </w:r>
+    </w:p>
+    <w:p>
+      <w:r>
+        <w:t xml:space="preserve">37. Merge ‘html-assignments’ branch into master. Confirm all html assignments are shown in master. </w:t>
+      </w:r>
+    </w:p>
+    <w:p/>
+    <w:p>
+      <w:pPr>
+        <w:rPr>
+          <w:b/>
+        </w:rPr>
+      </w:pPr>
+      <w:r>
+        <w:rPr>
+          <w:b/>
+        </w:rPr>
+        <w:t>Answer29-37-</w:t>
+      </w:r>
+    </w:p>
+    <w:p>
+      <w:r>
+        <w:rPr>
+          <w:noProof/>
+          <w:lang w:val="en-US"/>
+        </w:rPr>
+        <w:drawing>
+          <wp:inline distT="0" distB="0" distL="0" distR="0">
+            <wp:extent cx="5731510" cy="3223974"/>
+            <wp:effectExtent l="19050" t="0" r="2540" b="0"/>
+            <wp:docPr id="8" name="Picture 2" descr="C:\Users\User\OneDrive\Pictures\Screenshots\Screenshot (132).png"/>
+            <wp:cNvGraphicFramePr>
+              <a:graphicFrameLocks xmlns:a="http://schemas.openxmlformats.org/drawingml/2006/main" noChangeAspect="1"/>
+            </wp:cNvGraphicFramePr>
+            <a:graphic xmlns:a="http://schemas.openxmlformats.org/drawingml/2006/main">
+              <a:graphicData uri="http://schemas.openxmlformats.org/drawingml/2006/picture">
+                <pic:pic xmlns:pic="http://schemas.openxmlformats.org/drawingml/2006/picture">
+                  <pic:nvPicPr>
+                    <pic:cNvPr id="0" name="Picture 2" descr="C:\Users\User\OneDrive\Pictures\Screenshots\Screenshot (132).png"/>
+                    <pic:cNvPicPr>
+                      <a:picLocks noChangeAspect="1" noChangeArrowheads="1"/>
+                    </pic:cNvPicPr>
+                  </pic:nvPicPr>
+                  <pic:blipFill>
+                    <a:blip r:embed="rId11" cstate="print"/>
+                    <a:srcRect/>
+                    <a:stretch>
+                      <a:fillRect/>
+                    </a:stretch>
+                  </pic:blipFill>
+                  <pic:spPr bwMode="auto">
+                    <a:xfrm>
+                      <a:off x="0" y="0"/>
+                      <a:ext cx="5731510" cy="3223974"/>
+                    </a:xfrm>
+                    <a:prstGeom prst="rect">
+                      <a:avLst/>
+                    </a:prstGeom>
+                    <a:noFill/>
+                    <a:ln w="9525">
+                      <a:noFill/>
+                      <a:miter lim="800000"/>
+                      <a:headEnd/>
+                      <a:tailEnd/>
+                    </a:ln>
+                  </pic:spPr>
+                </pic:pic>
+              </a:graphicData>
+            </a:graphic>
+          </wp:inline>
+        </w:drawing>
+      </w:r>
+    </w:p>
+    <w:p/>
+    <w:p>
+      <w:r>
+        <w:t>38. Finally delete the ‘html-assignments’ branch.</w:t>
+      </w:r>
+    </w:p>
+    <w:p>
+      <w:r>
+        <w:rPr>
+          <w:noProof/>
+          <w:lang w:val="en-US"/>
+        </w:rPr>
+        <w:drawing>
+          <wp:inline distT="0" distB="0" distL="0" distR="0">
+            <wp:extent cx="4320035" cy="2186940"/>
+            <wp:effectExtent l="19050" t="0" r="4315" b="0"/>
+            <wp:docPr id="9" name="Picture 3" descr="C:\Users\User\OneDrive\Pictures\Screenshots\Screenshot (133).png"/>
+            <wp:cNvGraphicFramePr>
+              <a:graphicFrameLocks xmlns:a="http://schemas.openxmlformats.org/drawingml/2006/main" noChangeAspect="1"/>
+            </wp:cNvGraphicFramePr>
+            <a:graphic xmlns:a="http://schemas.openxmlformats.org/drawingml/2006/main">
+              <a:graphicData uri="http://schemas.openxmlformats.org/drawingml/2006/picture">
+                <pic:pic xmlns:pic="http://schemas.openxmlformats.org/drawingml/2006/picture">
+                  <pic:nvPicPr>
+                    <pic:cNvPr id="0" name="Picture 3" descr="C:\Users\User\OneDrive\Pictures\Screenshots\Screenshot (133).png"/>
+                    <pic:cNvPicPr>
+                      <a:picLocks noChangeAspect="1" noChangeArrowheads="1"/>
+                    </pic:cNvPicPr>
+                  </pic:nvPicPr>
+                  <pic:blipFill>
+                    <a:blip r:embed="rId12" cstate="print"/>
+                    <a:srcRect l="21345" t="24123" r="26523" b="30942"/>
+                    <a:stretch>
+                      <a:fillRect/>
+                    </a:stretch>
+                  </pic:blipFill>
+                  <pic:spPr bwMode="auto">
+                    <a:xfrm>
+                      <a:off x="0" y="0"/>
+                      <a:ext cx="4320035" cy="2186940"/>
+                    </a:xfrm>
+                    <a:prstGeom prst="rect">
+                      <a:avLst/>
+                    </a:prstGeom>
+                    <a:noFill/>
+                    <a:ln w="9525">
+                      <a:noFill/>
+                      <a:miter lim="800000"/>
+                      <a:headEnd/>
+                      <a:tailEnd/>
+                    </a:ln>
+                  </pic:spPr>
+                </pic:pic>
+              </a:graphicData>
+            </a:graphic>
+          </wp:inline>
+        </w:drawing>
+      </w:r>
+    </w:p>
     <w:sectPr>
       <w:pgSz w:w="11906" w:h="16838"/>
       <w:pgMar w:top="1440" w:right="1440" w:bottom="1440" w:left="1440" w:header="708" w:footer="708" w:gutter="0"/>
@@ -1047,7 +1388,7 @@
   <a:extraClrSchemeLst/>
   <a:extLst>
     <a:ext uri="{05A4C25C-085E-4340-85A3-A5531E510DB2}">
-      <thm15:themeFamily xmlns="" xmlns:thm15="http://schemas.microsoft.com/office/thememl/2012/main" name="Office Theme" id="{62F939B6-93AF-4DB8-9C6B-D6C7DFDC589F}" vid="{4A3C46E8-61CC-4603-A589-7422A47A8E4A}"/>
+      <thm15:themeFamily xmlns:thm15="http://schemas.microsoft.com/office/thememl/2012/main" xmlns="" name="Office Theme" id="{62F939B6-93AF-4DB8-9C6B-D6C7DFDC589F}" vid="{4A3C46E8-61CC-4603-A589-7422A47A8E4A}"/>
     </a:ext>
   </a:extLst>
 </a:theme>

</xml_diff>

<commit_message>
completed all answers upto section 3
</commit_message>
<xml_diff>
--- a/gitanswers.docx
+++ b/gitanswers.docx
@@ -3,7 +3,15 @@
 <w:document xmlns:ve="http://schemas.openxmlformats.org/markup-compatibility/2006" xmlns:o="urn:schemas-microsoft-com:office:office" xmlns:r="http://schemas.openxmlformats.org/officeDocument/2006/relationships" xmlns:m="http://schemas.openxmlformats.org/officeDocument/2006/math" xmlns:v="urn:schemas-microsoft-com:vml" xmlns:wp="http://schemas.openxmlformats.org/drawingml/2006/wordprocessingDrawing" xmlns:w10="urn:schemas-microsoft-com:office:word" xmlns:w="http://schemas.openxmlformats.org/wordprocessingml/2006/main" xmlns:wne="http://schemas.microsoft.com/office/word/2006/wordml">
   <w:body>
     <w:p>
-      <w:r>
+      <w:pPr>
+        <w:rPr>
+          <w:b/>
+        </w:rPr>
+      </w:pPr>
+      <w:r>
+        <w:rPr>
+          <w:b/>
+        </w:rPr>
         <w:t>Answers-</w:t>
       </w:r>
     </w:p>
@@ -72,7 +80,15 @@
     </w:p>
     <w:p/>
     <w:p>
-      <w:r>
+      <w:pPr>
+        <w:rPr>
+          <w:b/>
+        </w:rPr>
+      </w:pPr>
+      <w:r>
+        <w:rPr>
+          <w:b/>
+        </w:rPr>
         <w:t>Answer 1-6</w:t>
       </w:r>
     </w:p>
@@ -84,7 +100,7 @@
         </w:rPr>
         <w:drawing>
           <wp:inline distT="0" distB="0" distL="0" distR="0">
-            <wp:extent cx="5259988" cy="3489960"/>
+            <wp:extent cx="6348586" cy="4212236"/>
             <wp:effectExtent l="19050" t="0" r="0" b="0"/>
             <wp:docPr id="1" name="Picture 1" descr="C:\Users\User\OneDrive\Pictures\Screenshots\Screenshot (125).png"/>
             <wp:cNvGraphicFramePr>
@@ -109,7 +125,7 @@
                   <pic:spPr bwMode="auto">
                     <a:xfrm>
                       <a:off x="0" y="0"/>
-                      <a:ext cx="5259988" cy="3489960"/>
+                      <a:ext cx="6351605" cy="4214239"/>
                     </a:xfrm>
                     <a:prstGeom prst="rect">
                       <a:avLst/>
@@ -139,7 +155,6 @@
     <w:p/>
     <w:p>
       <w:r>
-        <w:lastRenderedPageBreak/>
         <w:t xml:space="preserve">7. Make few changes in index.html &amp; create a new file info.txt file. </w:t>
       </w:r>
     </w:p>
@@ -150,7 +165,15 @@
     </w:p>
     <w:p/>
     <w:p>
-      <w:r>
+      <w:pPr>
+        <w:rPr>
+          <w:b/>
+        </w:rPr>
+      </w:pPr>
+      <w:r>
+        <w:rPr>
+          <w:b/>
+        </w:rPr>
         <w:t>Answer 7-8</w:t>
       </w:r>
     </w:p>
@@ -162,8 +185,8 @@
         </w:rPr>
         <w:drawing>
           <wp:inline distT="0" distB="0" distL="0" distR="0">
-            <wp:extent cx="5731510" cy="3223974"/>
-            <wp:effectExtent l="19050" t="0" r="2540" b="0"/>
+            <wp:extent cx="6569025" cy="3695076"/>
+            <wp:effectExtent l="19050" t="0" r="3225" b="0"/>
             <wp:docPr id="2" name="Picture 2" descr="C:\Users\User\OneDrive\Pictures\Screenshots\Screenshot (126).png"/>
             <wp:cNvGraphicFramePr>
               <a:graphicFrameLocks xmlns:a="http://schemas.openxmlformats.org/drawingml/2006/main" noChangeAspect="1"/>
@@ -187,7 +210,7 @@
                   <pic:spPr bwMode="auto">
                     <a:xfrm>
                       <a:off x="0" y="0"/>
-                      <a:ext cx="5731510" cy="3223974"/>
+                      <a:ext cx="6571243" cy="3696323"/>
                     </a:xfrm>
                     <a:prstGeom prst="rect">
                       <a:avLst/>
@@ -224,12 +247,19 @@
     <w:p/>
     <w:p>
       <w:r>
-        <w:lastRenderedPageBreak/>
         <w:t>9. Configure GIT to ignore all txt files.</w:t>
       </w:r>
     </w:p>
     <w:p>
-      <w:r>
+      <w:pPr>
+        <w:rPr>
+          <w:b/>
+        </w:rPr>
+      </w:pPr>
+      <w:r>
+        <w:rPr>
+          <w:b/>
+        </w:rPr>
         <w:t>Answer 9-</w:t>
       </w:r>
     </w:p>
@@ -241,8 +271,8 @@
         </w:rPr>
         <w:drawing>
           <wp:inline distT="0" distB="0" distL="0" distR="0">
-            <wp:extent cx="5731510" cy="3223974"/>
-            <wp:effectExtent l="19050" t="0" r="2540" b="0"/>
+            <wp:extent cx="6249233" cy="3515193"/>
+            <wp:effectExtent l="19050" t="0" r="0" b="0"/>
             <wp:docPr id="3" name="Picture 3"/>
             <wp:cNvGraphicFramePr>
               <a:graphicFrameLocks xmlns:a="http://schemas.openxmlformats.org/drawingml/2006/main" noChangeAspect="1"/>
@@ -266,7 +296,7 @@
                   <pic:spPr bwMode="auto">
                     <a:xfrm>
                       <a:off x="0" y="0"/>
-                      <a:ext cx="5731510" cy="3223974"/>
+                      <a:ext cx="6251345" cy="3516381"/>
                     </a:xfrm>
                     <a:prstGeom prst="rect">
                       <a:avLst/>
@@ -287,7 +317,6 @@
       </w:r>
     </w:p>
     <w:p/>
-    <w:p/>
     <w:p>
       <w:r>
         <w:t xml:space="preserve">10. Again check the git status. You should find only index.html as untracked file. </w:t>
@@ -301,8 +330,8 @@
         </w:rPr>
         <w:drawing>
           <wp:inline distT="0" distB="0" distL="0" distR="0">
-            <wp:extent cx="5731510" cy="3223974"/>
-            <wp:effectExtent l="19050" t="0" r="2540" b="0"/>
+            <wp:extent cx="6501671" cy="3222885"/>
+            <wp:effectExtent l="19050" t="0" r="0" b="0"/>
             <wp:docPr id="4" name="Picture 1" descr="C:\Users\User\OneDrive\Pictures\Screenshots\Screenshot (128).png"/>
             <wp:cNvGraphicFramePr>
               <a:graphicFrameLocks xmlns:a="http://schemas.openxmlformats.org/drawingml/2006/main" noChangeAspect="1"/>
@@ -326,7 +355,7 @@
                   <pic:spPr bwMode="auto">
                     <a:xfrm>
                       <a:off x="0" y="0"/>
-                      <a:ext cx="5731510" cy="3223974"/>
+                      <a:ext cx="6503868" cy="3223974"/>
                     </a:xfrm>
                     <a:prstGeom prst="rect">
                       <a:avLst/>
@@ -346,9 +375,6 @@
         </w:drawing>
       </w:r>
     </w:p>
-    <w:p/>
-    <w:p/>
-    <w:p/>
     <w:p>
       <w:r>
         <w:lastRenderedPageBreak/>
@@ -441,7 +467,15 @@
       </w:r>
     </w:p>
     <w:p>
-      <w:r>
+      <w:pPr>
+        <w:rPr>
+          <w:b/>
+        </w:rPr>
+      </w:pPr>
+      <w:r>
+        <w:rPr>
+          <w:b/>
+        </w:rPr>
         <w:t>Answer 13-17</w:t>
       </w:r>
     </w:p>
@@ -523,34 +557,95 @@
         <w:t>20. Revert the last commit</w:t>
       </w:r>
     </w:p>
-    <w:p/>
-    <w:p/>
-    <w:p/>
-    <w:p/>
-    <w:p/>
-    <w:p/>
-    <w:p/>
-    <w:p/>
-    <w:p/>
-    <w:p/>
-    <w:p/>
-    <w:p/>
-    <w:p/>
-    <w:p/>
-    <w:p/>
-    <w:p/>
-    <w:p/>
-    <w:p/>
-    <w:p/>
-    <w:p/>
-    <w:p/>
-    <w:p/>
-    <w:p/>
-    <w:p/>
-    <w:p/>
-    <w:p/>
-    <w:p/>
-    <w:p/>
+    <w:p>
+      <w:pPr>
+        <w:rPr>
+          <w:b/>
+        </w:rPr>
+      </w:pPr>
+    </w:p>
+    <w:p>
+      <w:pPr>
+        <w:rPr>
+          <w:b/>
+        </w:rPr>
+      </w:pPr>
+      <w:r>
+        <w:rPr>
+          <w:b/>
+        </w:rPr>
+        <w:t>Answer 18-20</w:t>
+      </w:r>
+    </w:p>
+    <w:p>
+      <w:r>
+        <w:rPr>
+          <w:noProof/>
+          <w:lang w:val="en-US"/>
+        </w:rPr>
+        <w:drawing>
+          <wp:inline distT="0" distB="0" distL="0" distR="0">
+            <wp:extent cx="6673151" cy="3755037"/>
+            <wp:effectExtent l="19050" t="0" r="0" b="0"/>
+            <wp:docPr id="10" name="Picture 1" descr="C:\Users\User\OneDrive\Pictures\Screenshots\Screenshot (140).png"/>
+            <wp:cNvGraphicFramePr>
+              <a:graphicFrameLocks xmlns:a="http://schemas.openxmlformats.org/drawingml/2006/main" noChangeAspect="1"/>
+            </wp:cNvGraphicFramePr>
+            <a:graphic xmlns:a="http://schemas.openxmlformats.org/drawingml/2006/main">
+              <a:graphicData uri="http://schemas.openxmlformats.org/drawingml/2006/picture">
+                <pic:pic xmlns:pic="http://schemas.openxmlformats.org/drawingml/2006/picture">
+                  <pic:nvPicPr>
+                    <pic:cNvPr id="0" name="Picture 1" descr="C:\Users\User\OneDrive\Pictures\Screenshots\Screenshot (140).png"/>
+                    <pic:cNvPicPr>
+                      <a:picLocks noChangeAspect="1" noChangeArrowheads="1"/>
+                    </pic:cNvPicPr>
+                  </pic:nvPicPr>
+                  <pic:blipFill>
+                    <a:blip r:embed="rId10" cstate="print"/>
+                    <a:srcRect/>
+                    <a:stretch>
+                      <a:fillRect/>
+                    </a:stretch>
+                  </pic:blipFill>
+                  <pic:spPr bwMode="auto">
+                    <a:xfrm>
+                      <a:off x="0" y="0"/>
+                      <a:ext cx="6677876" cy="3757696"/>
+                    </a:xfrm>
+                    <a:prstGeom prst="rect">
+                      <a:avLst/>
+                    </a:prstGeom>
+                    <a:noFill/>
+                    <a:ln w="9525">
+                      <a:noFill/>
+                      <a:miter lim="800000"/>
+                      <a:headEnd/>
+                      <a:tailEnd/>
+                    </a:ln>
+                  </pic:spPr>
+                </pic:pic>
+              </a:graphicData>
+            </a:graphic>
+          </wp:inline>
+        </w:drawing>
+      </w:r>
+    </w:p>
+    <w:p/>
+    <w:p/>
+    <w:p/>
+    <w:p/>
+    <w:p/>
+    <w:p/>
+    <w:p/>
+    <w:p/>
+    <w:p/>
+    <w:p/>
+    <w:p/>
+    <w:p>
+      <w:pPr>
+        <w:jc w:val="center"/>
+      </w:pPr>
+    </w:p>
     <w:p>
       <w:pPr>
         <w:jc w:val="center"/>
@@ -664,7 +759,7 @@
                     </pic:cNvPicPr>
                   </pic:nvPicPr>
                   <pic:blipFill>
-                    <a:blip r:embed="rId10" cstate="print"/>
+                    <a:blip r:embed="rId11" cstate="print"/>
                     <a:srcRect/>
                     <a:stretch>
                       <a:fillRect/>
@@ -752,7 +847,7 @@
         <w:rPr>
           <w:b/>
         </w:rPr>
-        <w:t>Answer29-37-</w:t>
+        <w:t>Answer29-37</w:t>
       </w:r>
     </w:p>
     <w:p>
@@ -779,7 +874,7 @@
                     </pic:cNvPicPr>
                   </pic:nvPicPr>
                   <pic:blipFill>
-                    <a:blip r:embed="rId11" cstate="print"/>
+                    <a:blip r:embed="rId12" cstate="print"/>
                     <a:srcRect/>
                     <a:stretch>
                       <a:fillRect/>
@@ -810,7 +905,15 @@
     </w:p>
     <w:p/>
     <w:p>
-      <w:r>
+      <w:pPr>
+        <w:rPr>
+          <w:b/>
+        </w:rPr>
+      </w:pPr>
+      <w:r>
+        <w:rPr>
+          <w:b/>
+        </w:rPr>
         <w:t>38. Finally delete the ‘html-assignments’ branch.</w:t>
       </w:r>
     </w:p>
@@ -838,7 +941,7 @@
                     </pic:cNvPicPr>
                   </pic:nvPicPr>
                   <pic:blipFill>
-                    <a:blip r:embed="rId12" cstate="print"/>
+                    <a:blip r:embed="rId13" cstate="print"/>
                     <a:srcRect l="21345" t="24123" r="26523" b="30942"/>
                     <a:stretch>
                       <a:fillRect/>
@@ -848,6 +951,736 @@
                     <a:xfrm>
                       <a:off x="0" y="0"/>
                       <a:ext cx="4320035" cy="2186940"/>
+                    </a:xfrm>
+                    <a:prstGeom prst="rect">
+                      <a:avLst/>
+                    </a:prstGeom>
+                    <a:noFill/>
+                    <a:ln w="9525">
+                      <a:noFill/>
+                      <a:miter lim="800000"/>
+                      <a:headEnd/>
+                      <a:tailEnd/>
+                    </a:ln>
+                  </pic:spPr>
+                </pic:pic>
+              </a:graphicData>
+            </a:graphic>
+          </wp:inline>
+        </w:drawing>
+      </w:r>
+    </w:p>
+    <w:p/>
+    <w:p>
+      <w:r>
+        <w:rPr>
+          <w:b/>
+          <w:sz w:val="24"/>
+          <w:u w:val="single"/>
+        </w:rPr>
+        <w:lastRenderedPageBreak/>
+        <w:t>SECTION-2</w:t>
+      </w:r>
+      <w:r>
+        <w:t xml:space="preserve"> - (CSS assignments) Steps to follow: </w:t>
+      </w:r>
+    </w:p>
+    <w:p/>
+    <w:p>
+      <w:r>
+        <w:t>1. Create a new branch ‘</w:t>
+      </w:r>
+      <w:proofErr w:type="spellStart"/>
+      <w:r>
+        <w:t>css</w:t>
+      </w:r>
+      <w:proofErr w:type="spellEnd"/>
+      <w:r>
+        <w:t xml:space="preserve">-assignments’. </w:t>
+      </w:r>
+    </w:p>
+    <w:p>
+      <w:r>
+        <w:t>2. Switch to ‘</w:t>
+      </w:r>
+      <w:proofErr w:type="spellStart"/>
+      <w:r>
+        <w:t>css</w:t>
+      </w:r>
+      <w:proofErr w:type="spellEnd"/>
+      <w:r>
+        <w:t xml:space="preserve">-assignments’ branch. </w:t>
+      </w:r>
+    </w:p>
+    <w:p>
+      <w:r>
+        <w:t xml:space="preserve">3. Copy all CSS assignments inside ‘Assignments’ folder. </w:t>
+      </w:r>
+    </w:p>
+    <w:p>
+      <w:r>
+        <w:t>4. Commit CSS assignments into ‘</w:t>
+      </w:r>
+      <w:proofErr w:type="spellStart"/>
+      <w:r>
+        <w:t>css</w:t>
+      </w:r>
+      <w:proofErr w:type="spellEnd"/>
+      <w:r>
+        <w:t xml:space="preserve">-assignments’ branch. </w:t>
+      </w:r>
+    </w:p>
+    <w:p>
+      <w:r>
+        <w:t>5. Make minor changes into README.txt file on line 1 belonging to ‘</w:t>
+      </w:r>
+      <w:proofErr w:type="spellStart"/>
+      <w:r>
+        <w:t>css</w:t>
+      </w:r>
+      <w:proofErr w:type="spellEnd"/>
+      <w:r>
+        <w:t xml:space="preserve">-assignments’ branch. </w:t>
+      </w:r>
+    </w:p>
+    <w:p>
+      <w:r>
+        <w:t xml:space="preserve">6. Commit those changed files. </w:t>
+      </w:r>
+    </w:p>
+    <w:p>
+      <w:r>
+        <w:t xml:space="preserve">7. Switch to master branch. </w:t>
+      </w:r>
+    </w:p>
+    <w:p>
+      <w:pPr>
+        <w:rPr>
+          <w:b/>
+        </w:rPr>
+      </w:pPr>
+    </w:p>
+    <w:p>
+      <w:pPr>
+        <w:rPr>
+          <w:b/>
+        </w:rPr>
+      </w:pPr>
+      <w:r>
+        <w:rPr>
+          <w:b/>
+        </w:rPr>
+        <w:t>Answer 1-7</w:t>
+      </w:r>
+    </w:p>
+    <w:p>
+      <w:r>
+        <w:rPr>
+          <w:noProof/>
+          <w:lang w:val="en-US"/>
+        </w:rPr>
+        <w:drawing>
+          <wp:inline distT="0" distB="0" distL="0" distR="0">
+            <wp:extent cx="6593230" cy="3710065"/>
+            <wp:effectExtent l="19050" t="0" r="0" b="0"/>
+            <wp:docPr id="11" name="Picture 2" descr="C:\Users\User\OneDrive\Pictures\Screenshots\Screenshot (134).png"/>
+            <wp:cNvGraphicFramePr>
+              <a:graphicFrameLocks xmlns:a="http://schemas.openxmlformats.org/drawingml/2006/main" noChangeAspect="1"/>
+            </wp:cNvGraphicFramePr>
+            <a:graphic xmlns:a="http://schemas.openxmlformats.org/drawingml/2006/main">
+              <a:graphicData uri="http://schemas.openxmlformats.org/drawingml/2006/picture">
+                <pic:pic xmlns:pic="http://schemas.openxmlformats.org/drawingml/2006/picture">
+                  <pic:nvPicPr>
+                    <pic:cNvPr id="0" name="Picture 2" descr="C:\Users\User\OneDrive\Pictures\Screenshots\Screenshot (134).png"/>
+                    <pic:cNvPicPr>
+                      <a:picLocks noChangeAspect="1" noChangeArrowheads="1"/>
+                    </pic:cNvPicPr>
+                  </pic:nvPicPr>
+                  <pic:blipFill>
+                    <a:blip r:embed="rId14" cstate="print"/>
+                    <a:srcRect/>
+                    <a:stretch>
+                      <a:fillRect/>
+                    </a:stretch>
+                  </pic:blipFill>
+                  <pic:spPr bwMode="auto">
+                    <a:xfrm>
+                      <a:off x="0" y="0"/>
+                      <a:ext cx="6597900" cy="3712693"/>
+                    </a:xfrm>
+                    <a:prstGeom prst="rect">
+                      <a:avLst/>
+                    </a:prstGeom>
+                    <a:noFill/>
+                    <a:ln w="9525">
+                      <a:noFill/>
+                      <a:miter lim="800000"/>
+                      <a:headEnd/>
+                      <a:tailEnd/>
+                    </a:ln>
+                  </pic:spPr>
+                </pic:pic>
+              </a:graphicData>
+            </a:graphic>
+          </wp:inline>
+        </w:drawing>
+      </w:r>
+    </w:p>
+    <w:p/>
+    <w:p/>
+    <w:p/>
+    <w:p>
+      <w:r>
+        <w:t xml:space="preserve">8. Make minor changes into README.txt file on line 3 &amp; commit those changes into master. </w:t>
+      </w:r>
+    </w:p>
+    <w:p>
+      <w:r>
+        <w:t>9. Again switch to ‘</w:t>
+      </w:r>
+      <w:proofErr w:type="spellStart"/>
+      <w:r>
+        <w:t>css</w:t>
+      </w:r>
+      <w:proofErr w:type="spellEnd"/>
+      <w:r>
+        <w:t xml:space="preserve">-assignments’ branch. </w:t>
+      </w:r>
+    </w:p>
+    <w:p>
+      <w:r>
+        <w:t>10. Make minor changes into few files belonging to ‘</w:t>
+      </w:r>
+      <w:proofErr w:type="spellStart"/>
+      <w:r>
+        <w:t>css</w:t>
+      </w:r>
+      <w:proofErr w:type="spellEnd"/>
+      <w:r>
+        <w:t xml:space="preserve">-assignments’ branch. </w:t>
+      </w:r>
+    </w:p>
+    <w:p>
+      <w:r>
+        <w:lastRenderedPageBreak/>
+        <w:t xml:space="preserve">11. Commit those changes. </w:t>
+      </w:r>
+    </w:p>
+    <w:p>
+      <w:r>
+        <w:t xml:space="preserve">12. Switch to master. </w:t>
+      </w:r>
+    </w:p>
+    <w:p>
+      <w:r>
+        <w:t>13. Merge ‘</w:t>
+      </w:r>
+      <w:proofErr w:type="spellStart"/>
+      <w:r>
+        <w:t>css</w:t>
+      </w:r>
+      <w:proofErr w:type="spellEnd"/>
+      <w:r>
+        <w:t xml:space="preserve">-assignments’ branch into master. Confirm all </w:t>
+      </w:r>
+      <w:proofErr w:type="spellStart"/>
+      <w:r>
+        <w:t>css</w:t>
+      </w:r>
+      <w:proofErr w:type="spellEnd"/>
+      <w:r>
+        <w:t xml:space="preserve"> assignments are shown in master. </w:t>
+      </w:r>
+    </w:p>
+    <w:p>
+      <w:r>
+        <w:t>14. Finally delete the ‘</w:t>
+      </w:r>
+      <w:proofErr w:type="spellStart"/>
+      <w:r>
+        <w:t>css</w:t>
+      </w:r>
+      <w:proofErr w:type="spellEnd"/>
+      <w:r>
+        <w:t>-assignments’ branch</w:t>
+      </w:r>
+    </w:p>
+    <w:p>
+      <w:pPr>
+        <w:rPr>
+          <w:b/>
+        </w:rPr>
+      </w:pPr>
+      <w:r>
+        <w:rPr>
+          <w:b/>
+        </w:rPr>
+        <w:t>Answer 8-14</w:t>
+      </w:r>
+    </w:p>
+    <w:p>
+      <w:r>
+        <w:rPr>
+          <w:noProof/>
+          <w:lang w:val="en-US"/>
+        </w:rPr>
+        <w:drawing>
+          <wp:inline distT="0" distB="0" distL="0" distR="0">
+            <wp:extent cx="6300197" cy="3545173"/>
+            <wp:effectExtent l="19050" t="0" r="5353" b="0"/>
+            <wp:docPr id="13" name="Picture 4" descr="C:\Users\User\OneDrive\Pictures\Screenshots\Screenshot (135).png"/>
+            <wp:cNvGraphicFramePr>
+              <a:graphicFrameLocks xmlns:a="http://schemas.openxmlformats.org/drawingml/2006/main" noChangeAspect="1"/>
+            </wp:cNvGraphicFramePr>
+            <a:graphic xmlns:a="http://schemas.openxmlformats.org/drawingml/2006/main">
+              <a:graphicData uri="http://schemas.openxmlformats.org/drawingml/2006/picture">
+                <pic:pic xmlns:pic="http://schemas.openxmlformats.org/drawingml/2006/picture">
+                  <pic:nvPicPr>
+                    <pic:cNvPr id="0" name="Picture 4" descr="C:\Users\User\OneDrive\Pictures\Screenshots\Screenshot (135).png"/>
+                    <pic:cNvPicPr>
+                      <a:picLocks noChangeAspect="1" noChangeArrowheads="1"/>
+                    </pic:cNvPicPr>
+                  </pic:nvPicPr>
+                  <pic:blipFill>
+                    <a:blip r:embed="rId15" cstate="print"/>
+                    <a:srcRect/>
+                    <a:stretch>
+                      <a:fillRect/>
+                    </a:stretch>
+                  </pic:blipFill>
+                  <pic:spPr bwMode="auto">
+                    <a:xfrm>
+                      <a:off x="0" y="0"/>
+                      <a:ext cx="6313110" cy="3552439"/>
+                    </a:xfrm>
+                    <a:prstGeom prst="rect">
+                      <a:avLst/>
+                    </a:prstGeom>
+                    <a:noFill/>
+                    <a:ln w="9525">
+                      <a:noFill/>
+                      <a:miter lim="800000"/>
+                      <a:headEnd/>
+                      <a:tailEnd/>
+                    </a:ln>
+                  </pic:spPr>
+                </pic:pic>
+              </a:graphicData>
+            </a:graphic>
+          </wp:inline>
+        </w:drawing>
+      </w:r>
+    </w:p>
+    <w:p>
+      <w:r>
+        <w:rPr>
+          <w:noProof/>
+          <w:lang w:val="en-US"/>
+        </w:rPr>
+        <w:drawing>
+          <wp:inline distT="0" distB="0" distL="0" distR="0">
+            <wp:extent cx="6526633" cy="3672590"/>
+            <wp:effectExtent l="19050" t="0" r="7517" b="0"/>
+            <wp:docPr id="14" name="Picture 5" descr="C:\Users\User\OneDrive\Pictures\Screenshots\Screenshot (136).png"/>
+            <wp:cNvGraphicFramePr>
+              <a:graphicFrameLocks xmlns:a="http://schemas.openxmlformats.org/drawingml/2006/main" noChangeAspect="1"/>
+            </wp:cNvGraphicFramePr>
+            <a:graphic xmlns:a="http://schemas.openxmlformats.org/drawingml/2006/main">
+              <a:graphicData uri="http://schemas.openxmlformats.org/drawingml/2006/picture">
+                <pic:pic xmlns:pic="http://schemas.openxmlformats.org/drawingml/2006/picture">
+                  <pic:nvPicPr>
+                    <pic:cNvPr id="0" name="Picture 5" descr="C:\Users\User\OneDrive\Pictures\Screenshots\Screenshot (136).png"/>
+                    <pic:cNvPicPr>
+                      <a:picLocks noChangeAspect="1" noChangeArrowheads="1"/>
+                    </pic:cNvPicPr>
+                  </pic:nvPicPr>
+                  <pic:blipFill>
+                    <a:blip r:embed="rId16" cstate="print"/>
+                    <a:srcRect/>
+                    <a:stretch>
+                      <a:fillRect/>
+                    </a:stretch>
+                  </pic:blipFill>
+                  <pic:spPr bwMode="auto">
+                    <a:xfrm>
+                      <a:off x="0" y="0"/>
+                      <a:ext cx="6531256" cy="3675192"/>
+                    </a:xfrm>
+                    <a:prstGeom prst="rect">
+                      <a:avLst/>
+                    </a:prstGeom>
+                    <a:noFill/>
+                    <a:ln w="9525">
+                      <a:noFill/>
+                      <a:miter lim="800000"/>
+                      <a:headEnd/>
+                      <a:tailEnd/>
+                    </a:ln>
+                  </pic:spPr>
+                </pic:pic>
+              </a:graphicData>
+            </a:graphic>
+          </wp:inline>
+        </w:drawing>
+      </w:r>
+    </w:p>
+    <w:p>
+      <w:r>
+        <w:rPr>
+          <w:b/>
+          <w:sz w:val="24"/>
+          <w:u w:val="single"/>
+        </w:rPr>
+        <w:lastRenderedPageBreak/>
+        <w:t>SECTION-3</w:t>
+      </w:r>
+      <w:r>
+        <w:rPr>
+          <w:sz w:val="24"/>
+        </w:rPr>
+        <w:t xml:space="preserve"> </w:t>
+      </w:r>
+      <w:r>
+        <w:t xml:space="preserve">- (JavaScript assignments) Steps to follow: </w:t>
+      </w:r>
+    </w:p>
+    <w:p/>
+    <w:p>
+      <w:r>
+        <w:t>1. Create a new branch ‘</w:t>
+      </w:r>
+      <w:proofErr w:type="spellStart"/>
+      <w:r>
+        <w:t>js</w:t>
+      </w:r>
+      <w:proofErr w:type="spellEnd"/>
+      <w:r>
+        <w:t xml:space="preserve">-assignments’. </w:t>
+      </w:r>
+    </w:p>
+    <w:p>
+      <w:r>
+        <w:t>2. Switch to ‘</w:t>
+      </w:r>
+      <w:proofErr w:type="spellStart"/>
+      <w:r>
+        <w:t>js</w:t>
+      </w:r>
+      <w:proofErr w:type="spellEnd"/>
+      <w:r>
+        <w:t xml:space="preserve">-assignments’ branch. </w:t>
+      </w:r>
+    </w:p>
+    <w:p>
+      <w:r>
+        <w:t xml:space="preserve">3. Copy all JavaScript assignments inside ‘Assignments’ folder. </w:t>
+      </w:r>
+    </w:p>
+    <w:p>
+      <w:r>
+        <w:t>4. Commit JavaScript assignments into ‘</w:t>
+      </w:r>
+      <w:proofErr w:type="spellStart"/>
+      <w:r>
+        <w:t>js</w:t>
+      </w:r>
+      <w:proofErr w:type="spellEnd"/>
+      <w:r>
+        <w:t xml:space="preserve">-assignments’ branch. </w:t>
+      </w:r>
+    </w:p>
+    <w:p>
+      <w:r>
+        <w:t>5. Make minor changes into README.txt file on line 1 belonging to ‘</w:t>
+      </w:r>
+      <w:proofErr w:type="spellStart"/>
+      <w:r>
+        <w:t>js</w:t>
+      </w:r>
+      <w:proofErr w:type="spellEnd"/>
+      <w:r>
+        <w:t xml:space="preserve">-assignments’ branch. </w:t>
+      </w:r>
+    </w:p>
+    <w:p>
+      <w:r>
+        <w:t xml:space="preserve">6. Commit those changed files. </w:t>
+      </w:r>
+    </w:p>
+    <w:p>
+      <w:pPr>
+        <w:rPr>
+          <w:b/>
+        </w:rPr>
+      </w:pPr>
+      <w:r>
+        <w:rPr>
+          <w:b/>
+        </w:rPr>
+        <w:t>Answer 1-6</w:t>
+      </w:r>
+    </w:p>
+    <w:p>
+      <w:r>
+        <w:rPr>
+          <w:noProof/>
+          <w:lang w:val="en-US"/>
+        </w:rPr>
+        <w:drawing>
+          <wp:inline distT="0" distB="0" distL="0" distR="0">
+            <wp:extent cx="6486674" cy="3650105"/>
+            <wp:effectExtent l="19050" t="0" r="9376" b="0"/>
+            <wp:docPr id="15" name="Picture 6" descr="C:\Users\User\OneDrive\Pictures\Screenshots\Screenshot (137).png"/>
+            <wp:cNvGraphicFramePr>
+              <a:graphicFrameLocks xmlns:a="http://schemas.openxmlformats.org/drawingml/2006/main" noChangeAspect="1"/>
+            </wp:cNvGraphicFramePr>
+            <a:graphic xmlns:a="http://schemas.openxmlformats.org/drawingml/2006/main">
+              <a:graphicData uri="http://schemas.openxmlformats.org/drawingml/2006/picture">
+                <pic:pic xmlns:pic="http://schemas.openxmlformats.org/drawingml/2006/picture">
+                  <pic:nvPicPr>
+                    <pic:cNvPr id="0" name="Picture 6" descr="C:\Users\User\OneDrive\Pictures\Screenshots\Screenshot (137).png"/>
+                    <pic:cNvPicPr>
+                      <a:picLocks noChangeAspect="1" noChangeArrowheads="1"/>
+                    </pic:cNvPicPr>
+                  </pic:nvPicPr>
+                  <pic:blipFill>
+                    <a:blip r:embed="rId17" cstate="print"/>
+                    <a:srcRect/>
+                    <a:stretch>
+                      <a:fillRect/>
+                    </a:stretch>
+                  </pic:blipFill>
+                  <pic:spPr bwMode="auto">
+                    <a:xfrm>
+                      <a:off x="0" y="0"/>
+                      <a:ext cx="6491267" cy="3652689"/>
+                    </a:xfrm>
+                    <a:prstGeom prst="rect">
+                      <a:avLst/>
+                    </a:prstGeom>
+                    <a:noFill/>
+                    <a:ln w="9525">
+                      <a:noFill/>
+                      <a:miter lim="800000"/>
+                      <a:headEnd/>
+                      <a:tailEnd/>
+                    </a:ln>
+                  </pic:spPr>
+                </pic:pic>
+              </a:graphicData>
+            </a:graphic>
+          </wp:inline>
+        </w:drawing>
+      </w:r>
+    </w:p>
+    <w:p/>
+    <w:p/>
+    <w:p>
+      <w:r>
+        <w:t xml:space="preserve">7. Switch to master branch. </w:t>
+      </w:r>
+    </w:p>
+    <w:p>
+      <w:r>
+        <w:t xml:space="preserve">8. Make minor changes into README.txt file on line 1 &amp; commit those changes into master. </w:t>
+      </w:r>
+    </w:p>
+    <w:p>
+      <w:r>
+        <w:t>9. Again switch to ‘</w:t>
+      </w:r>
+      <w:proofErr w:type="spellStart"/>
+      <w:r>
+        <w:t>js</w:t>
+      </w:r>
+      <w:proofErr w:type="spellEnd"/>
+      <w:r>
+        <w:t xml:space="preserve">-assignments’ branch. </w:t>
+      </w:r>
+    </w:p>
+    <w:p>
+      <w:r>
+        <w:t>10. Make minor changes into few files belonging to ‘</w:t>
+      </w:r>
+      <w:proofErr w:type="spellStart"/>
+      <w:r>
+        <w:t>js</w:t>
+      </w:r>
+      <w:proofErr w:type="spellEnd"/>
+      <w:r>
+        <w:t xml:space="preserve">-assignments’ branch. </w:t>
+      </w:r>
+    </w:p>
+    <w:p>
+      <w:r>
+        <w:t xml:space="preserve">11. Commit those changes. </w:t>
+      </w:r>
+    </w:p>
+    <w:p>
+      <w:r>
+        <w:t xml:space="preserve">12. Switch to master. </w:t>
+      </w:r>
+    </w:p>
+    <w:p>
+      <w:r>
+        <w:lastRenderedPageBreak/>
+        <w:t>13. Merge ‘</w:t>
+      </w:r>
+      <w:proofErr w:type="spellStart"/>
+      <w:r>
+        <w:t>js</w:t>
+      </w:r>
+      <w:proofErr w:type="spellEnd"/>
+      <w:r>
+        <w:t xml:space="preserve">-assignments’ branch into master. Confirm all JavaScript assignments are shown in master. </w:t>
+      </w:r>
+    </w:p>
+    <w:p>
+      <w:pPr>
+        <w:rPr>
+          <w:b/>
+        </w:rPr>
+      </w:pPr>
+      <w:r>
+        <w:rPr>
+          <w:b/>
+        </w:rPr>
+        <w:t>Answer 7-13</w:t>
+      </w:r>
+    </w:p>
+    <w:p>
+      <w:pPr>
+        <w:rPr>
+          <w:b/>
+        </w:rPr>
+      </w:pPr>
+      <w:r>
+        <w:rPr>
+          <w:b/>
+          <w:noProof/>
+          <w:lang w:val="en-US"/>
+        </w:rPr>
+        <w:drawing>
+          <wp:inline distT="0" distB="0" distL="0" distR="0">
+            <wp:extent cx="6579913" cy="3702571"/>
+            <wp:effectExtent l="19050" t="0" r="0" b="0"/>
+            <wp:docPr id="16" name="Picture 7" descr="C:\Users\User\OneDrive\Pictures\Screenshots\Screenshot (138).png"/>
+            <wp:cNvGraphicFramePr>
+              <a:graphicFrameLocks xmlns:a="http://schemas.openxmlformats.org/drawingml/2006/main" noChangeAspect="1"/>
+            </wp:cNvGraphicFramePr>
+            <a:graphic xmlns:a="http://schemas.openxmlformats.org/drawingml/2006/main">
+              <a:graphicData uri="http://schemas.openxmlformats.org/drawingml/2006/picture">
+                <pic:pic xmlns:pic="http://schemas.openxmlformats.org/drawingml/2006/picture">
+                  <pic:nvPicPr>
+                    <pic:cNvPr id="0" name="Picture 7" descr="C:\Users\User\OneDrive\Pictures\Screenshots\Screenshot (138).png"/>
+                    <pic:cNvPicPr>
+                      <a:picLocks noChangeAspect="1" noChangeArrowheads="1"/>
+                    </pic:cNvPicPr>
+                  </pic:nvPicPr>
+                  <pic:blipFill>
+                    <a:blip r:embed="rId18" cstate="print"/>
+                    <a:srcRect/>
+                    <a:stretch>
+                      <a:fillRect/>
+                    </a:stretch>
+                  </pic:blipFill>
+                  <pic:spPr bwMode="auto">
+                    <a:xfrm>
+                      <a:off x="0" y="0"/>
+                      <a:ext cx="6584572" cy="3705193"/>
+                    </a:xfrm>
+                    <a:prstGeom prst="rect">
+                      <a:avLst/>
+                    </a:prstGeom>
+                    <a:noFill/>
+                    <a:ln w="9525">
+                      <a:noFill/>
+                      <a:miter lim="800000"/>
+                      <a:headEnd/>
+                      <a:tailEnd/>
+                    </a:ln>
+                  </pic:spPr>
+                </pic:pic>
+              </a:graphicData>
+            </a:graphic>
+          </wp:inline>
+        </w:drawing>
+      </w:r>
+    </w:p>
+    <w:p>
+      <w:pPr>
+        <w:rPr>
+          <w:b/>
+        </w:rPr>
+      </w:pPr>
+    </w:p>
+    <w:p>
+      <w:pPr>
+        <w:rPr>
+          <w:b/>
+        </w:rPr>
+      </w:pPr>
+      <w:r>
+        <w:rPr>
+          <w:b/>
+        </w:rPr>
+        <w:t>14. Finally delete the ‘</w:t>
+      </w:r>
+      <w:proofErr w:type="spellStart"/>
+      <w:r>
+        <w:rPr>
+          <w:b/>
+        </w:rPr>
+        <w:t>js</w:t>
+      </w:r>
+      <w:proofErr w:type="spellEnd"/>
+      <w:r>
+        <w:rPr>
+          <w:b/>
+        </w:rPr>
+        <w:t>-assignments’ branch.</w:t>
+      </w:r>
+    </w:p>
+    <w:p>
+      <w:pPr>
+        <w:rPr>
+          <w:b/>
+        </w:rPr>
+      </w:pPr>
+      <w:r>
+        <w:rPr>
+          <w:b/>
+          <w:noProof/>
+          <w:lang w:val="en-US"/>
+        </w:rPr>
+        <w:drawing>
+          <wp:inline distT="0" distB="0" distL="0" distR="0">
+            <wp:extent cx="5422380" cy="3506137"/>
+            <wp:effectExtent l="19050" t="0" r="6870" b="0"/>
+            <wp:docPr id="17" name="Picture 8" descr="C:\Users\User\OneDrive\Pictures\Screenshots\Screenshot (139).png"/>
+            <wp:cNvGraphicFramePr>
+              <a:graphicFrameLocks xmlns:a="http://schemas.openxmlformats.org/drawingml/2006/main" noChangeAspect="1"/>
+            </wp:cNvGraphicFramePr>
+            <a:graphic xmlns:a="http://schemas.openxmlformats.org/drawingml/2006/main">
+              <a:graphicData uri="http://schemas.openxmlformats.org/drawingml/2006/picture">
+                <pic:pic xmlns:pic="http://schemas.openxmlformats.org/drawingml/2006/picture">
+                  <pic:nvPicPr>
+                    <pic:cNvPr id="0" name="Picture 8" descr="C:\Users\User\OneDrive\Pictures\Screenshots\Screenshot (139).png"/>
+                    <pic:cNvPicPr>
+                      <a:picLocks noChangeAspect="1" noChangeArrowheads="1"/>
+                    </pic:cNvPicPr>
+                  </pic:nvPicPr>
+                  <pic:blipFill>
+                    <a:blip r:embed="rId19" cstate="print"/>
+                    <a:srcRect l="20592" t="5116" r="21004" b="27674"/>
+                    <a:stretch>
+                      <a:fillRect/>
+                    </a:stretch>
+                  </pic:blipFill>
+                  <pic:spPr bwMode="auto">
+                    <a:xfrm>
+                      <a:off x="0" y="0"/>
+                      <a:ext cx="5422380" cy="3506137"/>
                     </a:xfrm>
                     <a:prstGeom prst="rect">
                       <a:avLst/>
@@ -1041,7 +1874,6 @@
   <w:style w:type="character" w:default="1" w:styleId="DefaultParagraphFont">
     <w:name w:val="Default Paragraph Font"/>
     <w:uiPriority w:val="1"/>
-    <w:semiHidden/>
     <w:unhideWhenUsed/>
   </w:style>
   <w:style w:type="table" w:default="1" w:styleId="TableNormal">
@@ -1095,6 +1927,17 @@
       <w:sz w:val="16"/>
       <w:szCs w:val="16"/>
     </w:rPr>
+  </w:style>
+  <w:style w:type="paragraph" w:styleId="ListParagraph">
+    <w:name w:val="List Paragraph"/>
+    <w:basedOn w:val="Normal"/>
+    <w:uiPriority w:val="34"/>
+    <w:qFormat/>
+    <w:rsid w:val="004A50CD"/>
+    <w:pPr>
+      <w:ind w:left="720"/>
+      <w:contextualSpacing/>
+    </w:pPr>
   </w:style>
 </w:styles>
 </file>
@@ -1388,7 +2231,7 @@
   <a:extraClrSchemeLst/>
   <a:extLst>
     <a:ext uri="{05A4C25C-085E-4340-85A3-A5531E510DB2}">
-      <thm15:themeFamily xmlns:thm15="http://schemas.microsoft.com/office/thememl/2012/main" xmlns="" name="Office Theme" id="{62F939B6-93AF-4DB8-9C6B-D6C7DFDC589F}" vid="{4A3C46E8-61CC-4603-A589-7422A47A8E4A}"/>
+      <thm15:themeFamily xmlns="" xmlns:thm15="http://schemas.microsoft.com/office/thememl/2012/main" name="Office Theme" id="{62F939B6-93AF-4DB8-9C6B-D6C7DFDC589F}" vid="{4A3C46E8-61CC-4603-A589-7422A47A8E4A}"/>
     </a:ext>
   </a:extLst>
 </a:theme>

</xml_diff>

<commit_message>
arranged answers in serial order
</commit_message>
<xml_diff>
--- a/gitanswers.docx
+++ b/gitanswers.docx
@@ -1681,6 +1681,217 @@
                     <a:xfrm>
                       <a:off x="0" y="0"/>
                       <a:ext cx="5422380" cy="3506137"/>
+                    </a:xfrm>
+                    <a:prstGeom prst="rect">
+                      <a:avLst/>
+                    </a:prstGeom>
+                    <a:noFill/>
+                    <a:ln w="9525">
+                      <a:noFill/>
+                      <a:miter lim="800000"/>
+                      <a:headEnd/>
+                      <a:tailEnd/>
+                    </a:ln>
+                  </pic:spPr>
+                </pic:pic>
+              </a:graphicData>
+            </a:graphic>
+          </wp:inline>
+        </w:drawing>
+      </w:r>
+    </w:p>
+    <w:p>
+      <w:pPr>
+        <w:jc w:val="center"/>
+      </w:pPr>
+      <w:r>
+        <w:rPr>
+          <w:b/>
+          <w:sz w:val="32"/>
+          <w:u w:val="single"/>
+        </w:rPr>
+        <w:lastRenderedPageBreak/>
+        <w:t xml:space="preserve">GIT </w:t>
+      </w:r>
+      <w:proofErr w:type="spellStart"/>
+      <w:r>
+        <w:rPr>
+          <w:b/>
+          <w:sz w:val="32"/>
+          <w:u w:val="single"/>
+        </w:rPr>
+        <w:t>Remoting</w:t>
+      </w:r>
+      <w:proofErr w:type="spellEnd"/>
+      <w:r>
+        <w:rPr>
+          <w:sz w:val="32"/>
+        </w:rPr>
+        <w:t xml:space="preserve"> </w:t>
+      </w:r>
+    </w:p>
+    <w:p>
+      <w:r>
+        <w:t xml:space="preserve">Objective: Pushing source code into GITHUB &amp; collaborate team members. </w:t>
+      </w:r>
+    </w:p>
+    <w:p>
+      <w:pPr>
+        <w:rPr>
+          <w:b/>
+        </w:rPr>
+      </w:pPr>
+      <w:r>
+        <w:rPr>
+          <w:b/>
+        </w:rPr>
+        <w:t xml:space="preserve">SECTION-1 (Pushing assignments to remote repository) - Steps to follow: </w:t>
+      </w:r>
+    </w:p>
+    <w:p/>
+    <w:p>
+      <w:r>
+        <w:t xml:space="preserve">39. Create a </w:t>
+      </w:r>
+      <w:proofErr w:type="spellStart"/>
+      <w:r>
+        <w:t>github</w:t>
+      </w:r>
+      <w:proofErr w:type="spellEnd"/>
+      <w:r>
+        <w:t xml:space="preserve"> account if you do not have already. </w:t>
+      </w:r>
+    </w:p>
+    <w:p>
+      <w:r>
+        <w:t xml:space="preserve">40. Login on into </w:t>
+      </w:r>
+      <w:proofErr w:type="spellStart"/>
+      <w:r>
+        <w:t>github</w:t>
+      </w:r>
+      <w:proofErr w:type="spellEnd"/>
+      <w:r>
+        <w:t xml:space="preserve"> account. </w:t>
+      </w:r>
+    </w:p>
+    <w:p>
+      <w:r>
+        <w:t xml:space="preserve">41. Create new public repository ‘freshersbatch-oct16’. </w:t>
+      </w:r>
+    </w:p>
+    <w:p>
+      <w:r>
+        <w:t>42. Commit &amp; push any sample file to this repository under ‘Assignments’ directory.</w:t>
+      </w:r>
+    </w:p>
+    <w:p/>
+    <w:p>
+      <w:pPr>
+        <w:rPr>
+          <w:b/>
+        </w:rPr>
+      </w:pPr>
+      <w:r>
+        <w:rPr>
+          <w:b/>
+          <w:noProof/>
+          <w:lang w:val="en-US"/>
+        </w:rPr>
+        <w:drawing>
+          <wp:inline distT="0" distB="0" distL="0" distR="0">
+            <wp:extent cx="4035789" cy="2270972"/>
+            <wp:effectExtent l="19050" t="0" r="2811" b="0"/>
+            <wp:docPr id="12" name="Picture 1" descr="C:\Users\User\OneDrive\Pictures\Screenshots\Screenshot (141).png"/>
+            <wp:cNvGraphicFramePr>
+              <a:graphicFrameLocks xmlns:a="http://schemas.openxmlformats.org/drawingml/2006/main" noChangeAspect="1"/>
+            </wp:cNvGraphicFramePr>
+            <a:graphic xmlns:a="http://schemas.openxmlformats.org/drawingml/2006/main">
+              <a:graphicData uri="http://schemas.openxmlformats.org/drawingml/2006/picture">
+                <pic:pic xmlns:pic="http://schemas.openxmlformats.org/drawingml/2006/picture">
+                  <pic:nvPicPr>
+                    <pic:cNvPr id="0" name="Picture 1" descr="C:\Users\User\OneDrive\Pictures\Screenshots\Screenshot (141).png"/>
+                    <pic:cNvPicPr>
+                      <a:picLocks noChangeAspect="1" noChangeArrowheads="1"/>
+                    </pic:cNvPicPr>
+                  </pic:nvPicPr>
+                  <pic:blipFill>
+                    <a:blip r:embed="rId20" cstate="print"/>
+                    <a:srcRect/>
+                    <a:stretch>
+                      <a:fillRect/>
+                    </a:stretch>
+                  </pic:blipFill>
+                  <pic:spPr bwMode="auto">
+                    <a:xfrm>
+                      <a:off x="0" y="0"/>
+                      <a:ext cx="4038648" cy="2272581"/>
+                    </a:xfrm>
+                    <a:prstGeom prst="rect">
+                      <a:avLst/>
+                    </a:prstGeom>
+                    <a:noFill/>
+                    <a:ln w="9525">
+                      <a:noFill/>
+                      <a:miter lim="800000"/>
+                      <a:headEnd/>
+                      <a:tailEnd/>
+                    </a:ln>
+                  </pic:spPr>
+                </pic:pic>
+              </a:graphicData>
+            </a:graphic>
+          </wp:inline>
+        </w:drawing>
+      </w:r>
+    </w:p>
+    <w:p>
+      <w:pPr>
+        <w:rPr>
+          <w:b/>
+        </w:rPr>
+      </w:pPr>
+    </w:p>
+    <w:p>
+      <w:pPr>
+        <w:rPr>
+          <w:b/>
+        </w:rPr>
+      </w:pPr>
+      <w:r>
+        <w:rPr>
+          <w:b/>
+          <w:noProof/>
+          <w:lang w:val="en-US"/>
+        </w:rPr>
+        <w:drawing>
+          <wp:inline distT="0" distB="0" distL="0" distR="0">
+            <wp:extent cx="5731510" cy="3225168"/>
+            <wp:effectExtent l="19050" t="0" r="2540" b="0"/>
+            <wp:docPr id="18" name="Picture 2" descr="C:\Users\User\OneDrive\Pictures\Screenshots\Screenshot (142).png"/>
+            <wp:cNvGraphicFramePr>
+              <a:graphicFrameLocks xmlns:a="http://schemas.openxmlformats.org/drawingml/2006/main" noChangeAspect="1"/>
+            </wp:cNvGraphicFramePr>
+            <a:graphic xmlns:a="http://schemas.openxmlformats.org/drawingml/2006/main">
+              <a:graphicData uri="http://schemas.openxmlformats.org/drawingml/2006/picture">
+                <pic:pic xmlns:pic="http://schemas.openxmlformats.org/drawingml/2006/picture">
+                  <pic:nvPicPr>
+                    <pic:cNvPr id="0" name="Picture 2" descr="C:\Users\User\OneDrive\Pictures\Screenshots\Screenshot (142).png"/>
+                    <pic:cNvPicPr>
+                      <a:picLocks noChangeAspect="1" noChangeArrowheads="1"/>
+                    </pic:cNvPicPr>
+                  </pic:nvPicPr>
+                  <pic:blipFill>
+                    <a:blip r:embed="rId21" cstate="print"/>
+                    <a:srcRect/>
+                    <a:stretch>
+                      <a:fillRect/>
+                    </a:stretch>
+                  </pic:blipFill>
+                  <pic:spPr bwMode="auto">
+                    <a:xfrm>
+                      <a:off x="0" y="0"/>
+                      <a:ext cx="5731510" cy="3225168"/>
                     </a:xfrm>
                     <a:prstGeom prst="rect">
                       <a:avLst/>
@@ -1874,6 +2085,7 @@
   <w:style w:type="character" w:default="1" w:styleId="DefaultParagraphFont">
     <w:name w:val="Default Paragraph Font"/>
     <w:uiPriority w:val="1"/>
+    <w:semiHidden/>
     <w:unhideWhenUsed/>
   </w:style>
   <w:style w:type="table" w:default="1" w:styleId="TableNormal">
@@ -2231,7 +2443,7 @@
   <a:extraClrSchemeLst/>
   <a:extLst>
     <a:ext uri="{05A4C25C-085E-4340-85A3-A5531E510DB2}">
-      <thm15:themeFamily xmlns="" xmlns:thm15="http://schemas.microsoft.com/office/thememl/2012/main" name="Office Theme" id="{62F939B6-93AF-4DB8-9C6B-D6C7DFDC589F}" vid="{4A3C46E8-61CC-4603-A589-7422A47A8E4A}"/>
+      <thm15:themeFamily xmlns:thm15="http://schemas.microsoft.com/office/thememl/2012/main" xmlns="" name="Office Theme" id="{62F939B6-93AF-4DB8-9C6B-D6C7DFDC589F}" vid="{4A3C46E8-61CC-4603-A589-7422A47A8E4A}"/>
     </a:ext>
   </a:extLst>
 </a:theme>

</xml_diff>